<commit_message>
Reformatted code and data processing
</commit_message>
<xml_diff>
--- a/literature/ES582_Brushett_Arthurs_squirrelpaper.docx
+++ b/literature/ES582_Brushett_Arthurs_squirrelpaper.docx
@@ -176,10 +176,31 @@
         <w:t>characterized by a mosaic of</w:t>
       </w:r>
       <w:r>
-        <w:t xml:space="preserve"> aspen parkland, mixed broadleaf and jack pine forest, coniferous lowland forest, and</w:t>
-      </w:r>
-      <w:r>
-        <w:t xml:space="preserve"> wetlands, bogs, fens, and lakes</w:t>
+        <w:t xml:space="preserve"> aspen parkland, mixed </w:t>
+      </w:r>
+      <w:r>
+        <w:t xml:space="preserve">broadleaf, white spruce, and </w:t>
+      </w:r>
+      <w:r>
+        <w:t xml:space="preserve">jack pine forest, </w:t>
+      </w:r>
+      <w:r>
+        <w:t xml:space="preserve">black spruce </w:t>
+      </w:r>
+      <w:r>
+        <w:t xml:space="preserve">lowland forest, </w:t>
+      </w:r>
+      <w:r>
+        <w:t>as well as</w:t>
+      </w:r>
+      <w:r>
+        <w:t xml:space="preserve"> wetlands, </w:t>
+      </w:r>
+      <w:r>
+        <w:t>muskeg</w:t>
+      </w:r>
+      <w:r>
+        <w:t>, fens, and lakes</w:t>
       </w:r>
       <w:r>
         <w:t xml:space="preserve">. </w:t>
@@ -194,19 +215,38 @@
         <w:rPr>
           <w:lang w:val="en-US"/>
         </w:rPr>
-        <w:t>selected</w:t>
-      </w:r>
-      <w:r>
-        <w:rPr>
-          <w:lang w:val="en-US"/>
-        </w:rPr>
-        <w:t xml:space="preserve"> ten landscapes </w:t>
-      </w:r>
-      <w:r>
-        <w:rPr>
-          <w:lang w:val="en-US"/>
-        </w:rPr>
-        <w:t xml:space="preserve">to study </w:t>
+        <w:t>studied</w:t>
+      </w:r>
+      <w:r>
+        <w:rPr>
+          <w:lang w:val="en-US"/>
+        </w:rPr>
+        <w:t xml:space="preserve"> ten</w:t>
+      </w:r>
+      <w:r>
+        <w:rPr>
+          <w:lang w:val="en-US"/>
+        </w:rPr>
+        <w:t xml:space="preserve"> ~3000 km</w:t>
+      </w:r>
+      <w:r>
+        <w:rPr>
+          <w:vertAlign w:val="superscript"/>
+          <w:lang w:val="en-US"/>
+        </w:rPr>
+        <w:t>2</w:t>
+      </w:r>
+      <w:r>
+        <w:rPr>
+          <w:lang w:val="en-US"/>
+        </w:rPr>
+        <w:t xml:space="preserve"> landscapes </w:t>
+      </w:r>
+      <w:r>
+        <w:rPr>
+          <w:lang w:val="en-US"/>
+        </w:rPr>
+        <w:t xml:space="preserve">corresponding to aggregations of HUC10 watersheds (Bayne et al. BADR) </w:t>
       </w:r>
       <w:r>
         <w:rPr>
@@ -300,7 +340,31 @@
         <w:rPr>
           <w:lang w:val="en-US"/>
         </w:rPr>
-        <w:t xml:space="preserve"> deployed motion-activated camera traps across our ten landscapes between 2021 and 2024</w:t>
+        <w:t xml:space="preserve"> deployed </w:t>
+      </w:r>
+      <w:r>
+        <w:rPr>
+          <w:lang w:val="en-US"/>
+        </w:rPr>
+        <w:t xml:space="preserve">approximately XX (range) </w:t>
+      </w:r>
+      <w:r>
+        <w:rPr>
+          <w:lang w:val="en-US"/>
+        </w:rPr>
+        <w:t xml:space="preserve">motion-activated camera traps </w:t>
+      </w:r>
+      <w:r>
+        <w:rPr>
+          <w:lang w:val="en-US"/>
+        </w:rPr>
+        <w:t>within each of</w:t>
+      </w:r>
+      <w:r>
+        <w:rPr>
+          <w:lang w:val="en-US"/>
+        </w:rPr>
+        <w:t xml:space="preserve"> our ten landscapes between 2021 and 2024</w:t>
       </w:r>
       <w:r>
         <w:rPr>
@@ -312,13 +376,120 @@
         <w:rPr>
           <w:lang w:val="en-US"/>
         </w:rPr>
-        <w:t>. To maximize detectability of mammal species</w:t>
-      </w:r>
-      <w:r>
-        <w:rPr>
-          <w:lang w:val="en-US"/>
-        </w:rPr>
-        <w:t xml:space="preserve">. </w:t>
+        <w:t>.</w:t>
+      </w:r>
+      <w:r>
+        <w:rPr>
+          <w:lang w:val="en-US"/>
+        </w:rPr>
+        <w:t xml:space="preserve"> </w:t>
+      </w:r>
+      <w:r>
+        <w:rPr>
+          <w:lang w:val="en-US"/>
+        </w:rPr>
+        <w:t xml:space="preserve">First, we divided our landscape into XX </w:t>
+      </w:r>
+      <w:r>
+        <w:rPr>
+          <w:lang w:val="en-US"/>
+        </w:rPr>
+        <w:t>km</w:t>
+      </w:r>
+      <w:r>
+        <w:rPr>
+          <w:vertAlign w:val="superscript"/>
+          <w:lang w:val="en-US"/>
+        </w:rPr>
+        <w:t>2</w:t>
+      </w:r>
+      <w:r>
+        <w:rPr>
+          <w:lang w:val="en-US"/>
+        </w:rPr>
+        <w:t xml:space="preserve"> </w:t>
+      </w:r>
+      <w:r>
+        <w:rPr>
+          <w:lang w:val="en-US"/>
+        </w:rPr>
+        <w:t>hexagonal</w:t>
+      </w:r>
+      <w:r>
+        <w:rPr>
+          <w:lang w:val="en-US"/>
+        </w:rPr>
+        <w:t xml:space="preserve"> grid cells and randomly selected cells to place cameras within strata </w:t>
+      </w:r>
+      <w:r>
+        <w:rPr>
+          <w:lang w:val="en-US"/>
+        </w:rPr>
+        <w:t>that represented</w:t>
+      </w:r>
+      <w:r>
+        <w:rPr>
+          <w:lang w:val="en-US"/>
+        </w:rPr>
+        <w:t xml:space="preserve"> to upland, lowland, high. Hexagonal  </w:t>
+      </w:r>
+    </w:p>
+    <w:p>
+      <w:pPr>
+        <w:rPr>
+          <w:lang w:val="en-US"/>
+        </w:rPr>
+      </w:pPr>
+    </w:p>
+    <w:p>
+      <w:pPr>
+        <w:rPr>
+          <w:lang w:val="en-US"/>
+        </w:rPr>
+      </w:pPr>
+      <w:r>
+        <w:rPr>
+          <w:lang w:val="en-US"/>
+        </w:rPr>
+        <w:t>Cameras were placed 100cm above the ground, facing a wildlife trail 3–4 meters away.</w:t>
+      </w:r>
+      <w:r>
+        <w:rPr>
+          <w:lang w:val="en-US"/>
+        </w:rPr>
+        <w:t xml:space="preserve"> To maximize detectability of mammal species</w:t>
+      </w:r>
+      <w:r>
+        <w:rPr>
+          <w:lang w:val="en-US"/>
+        </w:rPr>
+        <w:t xml:space="preserve">, </w:t>
+      </w:r>
+      <w:r>
+        <w:rPr>
+          <w:lang w:val="en-US"/>
+        </w:rPr>
+        <w:t xml:space="preserve">a scent lure was applied at each camera site </w:t>
+      </w:r>
+    </w:p>
+    <w:p>
+      <w:pPr>
+        <w:rPr>
+          <w:lang w:val="en-US"/>
+        </w:rPr>
+      </w:pPr>
+    </w:p>
+    <w:p>
+      <w:pPr>
+        <w:rPr>
+          <w:lang w:val="en-US"/>
+        </w:rPr>
+      </w:pPr>
+      <w:r>
+        <w:rPr>
+          <w:lang w:val="en-US"/>
+        </w:rPr>
+        <w:t>A total of 430 cameras were deployed for an average of XX camera-days (SD), generating XX total camera-days of data</w:t>
       </w:r>
     </w:p>
     <w:p>
@@ -522,6 +693,7 @@
         <w:rPr>
           <w:lang w:val="en-US"/>
         </w:rPr>
+        <w:lastRenderedPageBreak/>
         <w:t>Conifer</w:t>
       </w:r>
     </w:p>
@@ -679,7 +851,6 @@
         <w:rPr>
           <w:lang w:val="en-US"/>
         </w:rPr>
-        <w:lastRenderedPageBreak/>
         <w:t>Industrial</w:t>
       </w:r>
     </w:p>
@@ -736,9 +907,41 @@
     <w:p>
       <w:pPr>
         <w:rPr>
-          <w:lang w:val="en-US"/>
-        </w:rPr>
-      </w:pPr>
+          <w:b/>
+          <w:bCs/>
+          <w:lang w:val="en-US"/>
+        </w:rPr>
+      </w:pPr>
+      <w:r>
+        <w:rPr>
+          <w:b/>
+          <w:bCs/>
+          <w:lang w:val="en-US"/>
+        </w:rPr>
+        <w:t>Discussion:</w:t>
+      </w:r>
+    </w:p>
+    <w:p>
+      <w:pPr>
+        <w:rPr>
+          <w:b/>
+          <w:bCs/>
+          <w:lang w:val="en-US"/>
+        </w:rPr>
+      </w:pPr>
+    </w:p>
+    <w:p>
+      <w:pPr>
+        <w:rPr>
+          <w:lang w:val="en-US"/>
+        </w:rPr>
+      </w:pPr>
+      <w:r>
+        <w:rPr>
+          <w:lang w:val="en-US"/>
+        </w:rPr>
+        <w:t xml:space="preserve">Beirne et al. Multispecies modeling: increase in squirrels following restoration </w:t>
+      </w:r>
     </w:p>
     <w:sectPr>
       <w:pgSz w:w="12240" w:h="15840"/>

</xml_diff>